<commit_message>
functioneel ontwerp inhoudsopgave geupdate
</commit_message>
<xml_diff>
--- a/Documentatie/Functioneel ontwerp (nog niet af).docx
+++ b/Documentatie/Functioneel ontwerp (nog niet af).docx
@@ -114,6 +114,8 @@
         <w:br/>
       </w:r>
     </w:p>
+    <w:bookmarkStart w:id="3" w:name="_GoBack"/>
+    <w:bookmarkEnd w:id="3"/>
     <w:p>
       <w:pPr>
         <w:pStyle w:val="Inhopg1"/>
@@ -144,7 +146,7 @@
         </w:rPr>
         <w:fldChar w:fldCharType="separate"/>
       </w:r>
-      <w:hyperlink w:anchor="_Toc431553711" w:history="1">
+      <w:hyperlink w:anchor="_Toc431555616" w:history="1">
         <w:r>
           <w:rPr>
             <w:rStyle w:val="Hyperlink"/>
@@ -171,7 +173,7 @@
             <w:noProof/>
             <w:webHidden/>
           </w:rPr>
-          <w:instrText xml:space="preserve"> PAGEREF _Toc431553711 \h </w:instrText>
+          <w:instrText xml:space="preserve"> PAGEREF _Toc431555616 \h </w:instrText>
         </w:r>
         <w:r>
           <w:rPr>
@@ -214,7 +216,7 @@
           <w:lang w:eastAsia="nl-NL"/>
         </w:rPr>
       </w:pPr>
-      <w:hyperlink w:anchor="_Toc431553712" w:history="1">
+      <w:hyperlink w:anchor="_Toc431555617" w:history="1">
         <w:r>
           <w:rPr>
             <w:rStyle w:val="Hyperlink"/>
@@ -241,7 +243,7 @@
             <w:noProof/>
             <w:webHidden/>
           </w:rPr>
-          <w:instrText xml:space="preserve"> PAGEREF _Toc431553712 \h </w:instrText>
+          <w:instrText xml:space="preserve"> PAGEREF _Toc431555617 \h </w:instrText>
         </w:r>
         <w:r>
           <w:rPr>
@@ -284,7 +286,7 @@
           <w:lang w:eastAsia="nl-NL"/>
         </w:rPr>
       </w:pPr>
-      <w:hyperlink w:anchor="_Toc431553713" w:history="1">
+      <w:hyperlink w:anchor="_Toc431555618" w:history="1">
         <w:r>
           <w:rPr>
             <w:rStyle w:val="Hyperlink"/>
@@ -311,7 +313,7 @@
             <w:noProof/>
             <w:webHidden/>
           </w:rPr>
-          <w:instrText xml:space="preserve"> PAGEREF _Toc431553713 \h </w:instrText>
+          <w:instrText xml:space="preserve"> PAGEREF _Toc431555618 \h </w:instrText>
         </w:r>
         <w:r>
           <w:rPr>
@@ -354,7 +356,7 @@
           <w:lang w:eastAsia="nl-NL"/>
         </w:rPr>
       </w:pPr>
-      <w:hyperlink w:anchor="_Toc431553714" w:history="1">
+      <w:hyperlink w:anchor="_Toc431555619" w:history="1">
         <w:r>
           <w:rPr>
             <w:rStyle w:val="Hyperlink"/>
@@ -381,7 +383,7 @@
             <w:noProof/>
             <w:webHidden/>
           </w:rPr>
-          <w:instrText xml:space="preserve"> PAGEREF _Toc431553714 \h </w:instrText>
+          <w:instrText xml:space="preserve"> PAGEREF _Toc431555619 \h </w:instrText>
         </w:r>
         <w:r>
           <w:rPr>
@@ -424,7 +426,7 @@
           <w:lang w:eastAsia="nl-NL"/>
         </w:rPr>
       </w:pPr>
-      <w:hyperlink w:anchor="_Toc431553715" w:history="1">
+      <w:hyperlink w:anchor="_Toc431555620" w:history="1">
         <w:r>
           <w:rPr>
             <w:rStyle w:val="Hyperlink"/>
@@ -451,7 +453,7 @@
             <w:noProof/>
             <w:webHidden/>
           </w:rPr>
-          <w:instrText xml:space="preserve"> PAGEREF _Toc431553715 \h </w:instrText>
+          <w:instrText xml:space="preserve"> PAGEREF _Toc431555620 \h </w:instrText>
         </w:r>
         <w:r>
           <w:rPr>
@@ -494,7 +496,7 @@
           <w:lang w:eastAsia="nl-NL"/>
         </w:rPr>
       </w:pPr>
-      <w:hyperlink w:anchor="_Toc431553716" w:history="1">
+      <w:hyperlink w:anchor="_Toc431555621" w:history="1">
         <w:r>
           <w:rPr>
             <w:rStyle w:val="Hyperlink"/>
@@ -521,7 +523,7 @@
             <w:noProof/>
             <w:webHidden/>
           </w:rPr>
-          <w:instrText xml:space="preserve"> PAGEREF _Toc431553716 \h </w:instrText>
+          <w:instrText xml:space="preserve"> PAGEREF _Toc431555621 \h </w:instrText>
         </w:r>
         <w:r>
           <w:rPr>
@@ -564,7 +566,7 @@
           <w:lang w:eastAsia="nl-NL"/>
         </w:rPr>
       </w:pPr>
-      <w:hyperlink w:anchor="_Toc431553717" w:history="1">
+      <w:hyperlink w:anchor="_Toc431555622" w:history="1">
         <w:r>
           <w:rPr>
             <w:rStyle w:val="Hyperlink"/>
@@ -591,7 +593,7 @@
             <w:noProof/>
             <w:webHidden/>
           </w:rPr>
-          <w:instrText xml:space="preserve"> PAGEREF _Toc431553717 \h </w:instrText>
+          <w:instrText xml:space="preserve"> PAGEREF _Toc431555622 \h </w:instrText>
         </w:r>
         <w:r>
           <w:rPr>
@@ -634,7 +636,7 @@
           <w:lang w:eastAsia="nl-NL"/>
         </w:rPr>
       </w:pPr>
-      <w:hyperlink w:anchor="_Toc431553718" w:history="1">
+      <w:hyperlink w:anchor="_Toc431555623" w:history="1">
         <w:r>
           <w:rPr>
             <w:rStyle w:val="Hyperlink"/>
@@ -661,7 +663,7 @@
             <w:noProof/>
             <w:webHidden/>
           </w:rPr>
-          <w:instrText xml:space="preserve"> PAGEREF _Toc431553718 \h </w:instrText>
+          <w:instrText xml:space="preserve"> PAGEREF _Toc431555623 \h </w:instrText>
         </w:r>
         <w:r>
           <w:rPr>
@@ -704,7 +706,7 @@
           <w:lang w:eastAsia="nl-NL"/>
         </w:rPr>
       </w:pPr>
-      <w:hyperlink w:anchor="_Toc431553719" w:history="1">
+      <w:hyperlink w:anchor="_Toc431555624" w:history="1">
         <w:r>
           <w:rPr>
             <w:rStyle w:val="Hyperlink"/>
@@ -731,7 +733,7 @@
             <w:noProof/>
             <w:webHidden/>
           </w:rPr>
-          <w:instrText xml:space="preserve"> PAGEREF _Toc431553719 \h </w:instrText>
+          <w:instrText xml:space="preserve"> PAGEREF _Toc431555624 \h </w:instrText>
         </w:r>
         <w:r>
           <w:rPr>
@@ -774,7 +776,7 @@
           <w:lang w:eastAsia="nl-NL"/>
         </w:rPr>
       </w:pPr>
-      <w:hyperlink w:anchor="_Toc431553720" w:history="1">
+      <w:hyperlink w:anchor="_Toc431555625" w:history="1">
         <w:r>
           <w:rPr>
             <w:rStyle w:val="Hyperlink"/>
@@ -801,7 +803,7 @@
             <w:noProof/>
             <w:webHidden/>
           </w:rPr>
-          <w:instrText xml:space="preserve"> PAGEREF _Toc431553720 \h </w:instrText>
+          <w:instrText xml:space="preserve"> PAGEREF _Toc431555625 \h </w:instrText>
         </w:r>
         <w:r>
           <w:rPr>
@@ -844,7 +846,7 @@
           <w:lang w:eastAsia="nl-NL"/>
         </w:rPr>
       </w:pPr>
-      <w:hyperlink w:anchor="_Toc431553721" w:history="1">
+      <w:hyperlink w:anchor="_Toc431555626" w:history="1">
         <w:r>
           <w:rPr>
             <w:rStyle w:val="Hyperlink"/>
@@ -871,7 +873,7 @@
             <w:noProof/>
             <w:webHidden/>
           </w:rPr>
-          <w:instrText xml:space="preserve"> PAGEREF _Toc431553721 \h </w:instrText>
+          <w:instrText xml:space="preserve"> PAGEREF _Toc431555626 \h </w:instrText>
         </w:r>
         <w:r>
           <w:rPr>
@@ -914,7 +916,7 @@
           <w:lang w:eastAsia="nl-NL"/>
         </w:rPr>
       </w:pPr>
-      <w:hyperlink w:anchor="_Toc431553722" w:history="1">
+      <w:hyperlink w:anchor="_Toc431555627" w:history="1">
         <w:r>
           <w:rPr>
             <w:rStyle w:val="Hyperlink"/>
@@ -941,7 +943,7 @@
             <w:noProof/>
             <w:webHidden/>
           </w:rPr>
-          <w:instrText xml:space="preserve"> PAGEREF _Toc431553722 \h </w:instrText>
+          <w:instrText xml:space="preserve"> PAGEREF _Toc431555627 \h </w:instrText>
         </w:r>
         <w:r>
           <w:rPr>
@@ -984,7 +986,7 @@
           <w:lang w:eastAsia="nl-NL"/>
         </w:rPr>
       </w:pPr>
-      <w:hyperlink w:anchor="_Toc431553723" w:history="1">
+      <w:hyperlink w:anchor="_Toc431555628" w:history="1">
         <w:r>
           <w:rPr>
             <w:rStyle w:val="Hyperlink"/>
@@ -1011,7 +1013,7 @@
             <w:noProof/>
             <w:webHidden/>
           </w:rPr>
-          <w:instrText xml:space="preserve"> PAGEREF _Toc431553723 \h </w:instrText>
+          <w:instrText xml:space="preserve"> PAGEREF _Toc431555628 \h </w:instrText>
         </w:r>
         <w:r>
           <w:rPr>
@@ -1054,13 +1056,13 @@
           <w:lang w:eastAsia="nl-NL"/>
         </w:rPr>
       </w:pPr>
-      <w:hyperlink w:anchor="_Toc431553724" w:history="1">
+      <w:hyperlink w:anchor="_Toc431555629" w:history="1">
         <w:r>
           <w:rPr>
             <w:rStyle w:val="Hyperlink"/>
             <w:noProof/>
           </w:rPr>
-          <w:t>3.5 Systeemeisen gesteld aan de nieuwe situatie</w:t>
+          <w:t>3.6 Systeemeisen gesteld aan de nieuwe situatie</w:t>
         </w:r>
         <w:r>
           <w:rPr>
@@ -1081,7 +1083,7 @@
             <w:noProof/>
             <w:webHidden/>
           </w:rPr>
-          <w:instrText xml:space="preserve"> PAGEREF _Toc431553724 \h </w:instrText>
+          <w:instrText xml:space="preserve"> PAGEREF _Toc431555629 \h </w:instrText>
         </w:r>
         <w:r>
           <w:rPr>
@@ -1101,7 +1103,7 @@
             <w:noProof/>
             <w:webHidden/>
           </w:rPr>
-          <w:t>7</w:t>
+          <w:t>6</w:t>
         </w:r>
         <w:r>
           <w:rPr>
@@ -1124,7 +1126,7 @@
           <w:lang w:eastAsia="nl-NL"/>
         </w:rPr>
       </w:pPr>
-      <w:hyperlink w:anchor="_Toc431553725" w:history="1">
+      <w:hyperlink w:anchor="_Toc431555630" w:history="1">
         <w:r>
           <w:rPr>
             <w:rStyle w:val="Hyperlink"/>
@@ -1151,7 +1153,7 @@
             <w:noProof/>
             <w:webHidden/>
           </w:rPr>
-          <w:instrText xml:space="preserve"> PAGEREF _Toc431553725 \h </w:instrText>
+          <w:instrText xml:space="preserve"> PAGEREF _Toc431555630 \h </w:instrText>
         </w:r>
         <w:r>
           <w:rPr>
@@ -1171,7 +1173,7 @@
             <w:noProof/>
             <w:webHidden/>
           </w:rPr>
-          <w:t>8</w:t>
+          <w:t>7</w:t>
         </w:r>
         <w:r>
           <w:rPr>
@@ -1194,7 +1196,7 @@
           <w:lang w:eastAsia="nl-NL"/>
         </w:rPr>
       </w:pPr>
-      <w:hyperlink w:anchor="_Toc431553726" w:history="1">
+      <w:hyperlink w:anchor="_Toc431555631" w:history="1">
         <w:r>
           <w:rPr>
             <w:rStyle w:val="Hyperlink"/>
@@ -1221,7 +1223,7 @@
             <w:noProof/>
             <w:webHidden/>
           </w:rPr>
-          <w:instrText xml:space="preserve"> PAGEREF _Toc431553726 \h </w:instrText>
+          <w:instrText xml:space="preserve"> PAGEREF _Toc431555631 \h </w:instrText>
         </w:r>
         <w:r>
           <w:rPr>
@@ -1241,7 +1243,7 @@
             <w:noProof/>
             <w:webHidden/>
           </w:rPr>
-          <w:t>8</w:t>
+          <w:t>7</w:t>
         </w:r>
         <w:r>
           <w:rPr>
@@ -1264,7 +1266,7 @@
           <w:lang w:eastAsia="nl-NL"/>
         </w:rPr>
       </w:pPr>
-      <w:hyperlink w:anchor="_Toc431553727" w:history="1">
+      <w:hyperlink w:anchor="_Toc431555632" w:history="1">
         <w:r>
           <w:rPr>
             <w:rStyle w:val="Hyperlink"/>
@@ -1291,7 +1293,7 @@
             <w:noProof/>
             <w:webHidden/>
           </w:rPr>
-          <w:instrText xml:space="preserve"> PAGEREF _Toc431553727 \h </w:instrText>
+          <w:instrText xml:space="preserve"> PAGEREF _Toc431555632 \h </w:instrText>
         </w:r>
         <w:r>
           <w:rPr>
@@ -1311,7 +1313,7 @@
             <w:noProof/>
             <w:webHidden/>
           </w:rPr>
-          <w:t>8</w:t>
+          <w:t>7</w:t>
         </w:r>
         <w:r>
           <w:rPr>
@@ -1334,7 +1336,7 @@
           <w:lang w:eastAsia="nl-NL"/>
         </w:rPr>
       </w:pPr>
-      <w:hyperlink w:anchor="_Toc431553728" w:history="1">
+      <w:hyperlink w:anchor="_Toc431555633" w:history="1">
         <w:r>
           <w:rPr>
             <w:rStyle w:val="Hyperlink"/>
@@ -1361,7 +1363,7 @@
             <w:noProof/>
             <w:webHidden/>
           </w:rPr>
-          <w:instrText xml:space="preserve"> PAGEREF _Toc431553728 \h </w:instrText>
+          <w:instrText xml:space="preserve"> PAGEREF _Toc431555633 \h </w:instrText>
         </w:r>
         <w:r>
           <w:rPr>
@@ -1381,7 +1383,7 @@
             <w:noProof/>
             <w:webHidden/>
           </w:rPr>
-          <w:t>8</w:t>
+          <w:t>7</w:t>
         </w:r>
         <w:r>
           <w:rPr>
@@ -1404,7 +1406,7 @@
           <w:lang w:eastAsia="nl-NL"/>
         </w:rPr>
       </w:pPr>
-      <w:hyperlink w:anchor="_Toc431553729" w:history="1">
+      <w:hyperlink w:anchor="_Toc431555634" w:history="1">
         <w:r>
           <w:rPr>
             <w:rStyle w:val="Hyperlink"/>
@@ -1432,7 +1434,7 @@
             <w:noProof/>
             <w:webHidden/>
           </w:rPr>
-          <w:instrText xml:space="preserve"> PAGEREF _Toc431553729 \h </w:instrText>
+          <w:instrText xml:space="preserve"> PAGEREF _Toc431555634 \h </w:instrText>
         </w:r>
         <w:r>
           <w:rPr>
@@ -1452,7 +1454,7 @@
             <w:noProof/>
             <w:webHidden/>
           </w:rPr>
-          <w:t>9</w:t>
+          <w:t>8</w:t>
         </w:r>
         <w:r>
           <w:rPr>
@@ -1475,7 +1477,7 @@
           <w:lang w:eastAsia="nl-NL"/>
         </w:rPr>
       </w:pPr>
-      <w:hyperlink w:anchor="_Toc431553730" w:history="1">
+      <w:hyperlink w:anchor="_Toc431555635" w:history="1">
         <w:r>
           <w:rPr>
             <w:rStyle w:val="Hyperlink"/>
@@ -1503,7 +1505,7 @@
             <w:noProof/>
             <w:webHidden/>
           </w:rPr>
-          <w:instrText xml:space="preserve"> PAGEREF _Toc431553730 \h </w:instrText>
+          <w:instrText xml:space="preserve"> PAGEREF _Toc431555635 \h </w:instrText>
         </w:r>
         <w:r>
           <w:rPr>
@@ -1523,7 +1525,7 @@
             <w:noProof/>
             <w:webHidden/>
           </w:rPr>
-          <w:t>10</w:t>
+          <w:t>9</w:t>
         </w:r>
         <w:r>
           <w:rPr>
@@ -1546,7 +1548,7 @@
           <w:lang w:eastAsia="nl-NL"/>
         </w:rPr>
       </w:pPr>
-      <w:hyperlink w:anchor="_Toc431553731" w:history="1">
+      <w:hyperlink w:anchor="_Toc431555636" w:history="1">
         <w:r>
           <w:rPr>
             <w:rStyle w:val="Hyperlink"/>
@@ -1574,7 +1576,7 @@
             <w:noProof/>
             <w:webHidden/>
           </w:rPr>
-          <w:instrText xml:space="preserve"> PAGEREF _Toc431553731 \h </w:instrText>
+          <w:instrText xml:space="preserve"> PAGEREF _Toc431555636 \h </w:instrText>
         </w:r>
         <w:r>
           <w:rPr>
@@ -1594,7 +1596,7 @@
             <w:noProof/>
             <w:webHidden/>
           </w:rPr>
-          <w:t>10</w:t>
+          <w:t>9</w:t>
         </w:r>
         <w:r>
           <w:rPr>
@@ -1617,7 +1619,7 @@
           <w:lang w:eastAsia="nl-NL"/>
         </w:rPr>
       </w:pPr>
-      <w:hyperlink w:anchor="_Toc431553732" w:history="1">
+      <w:hyperlink w:anchor="_Toc431555637" w:history="1">
         <w:r>
           <w:rPr>
             <w:rStyle w:val="Hyperlink"/>
@@ -1644,7 +1646,7 @@
             <w:noProof/>
             <w:webHidden/>
           </w:rPr>
-          <w:instrText xml:space="preserve"> PAGEREF _Toc431553732 \h </w:instrText>
+          <w:instrText xml:space="preserve"> PAGEREF _Toc431555637 \h </w:instrText>
         </w:r>
         <w:r>
           <w:rPr>
@@ -1664,7 +1666,7 @@
             <w:noProof/>
             <w:webHidden/>
           </w:rPr>
-          <w:t>10</w:t>
+          <w:t>9</w:t>
         </w:r>
         <w:r>
           <w:rPr>
@@ -1687,7 +1689,7 @@
           <w:lang w:eastAsia="nl-NL"/>
         </w:rPr>
       </w:pPr>
-      <w:hyperlink w:anchor="_Toc431553733" w:history="1">
+      <w:hyperlink w:anchor="_Toc431555638" w:history="1">
         <w:r>
           <w:rPr>
             <w:rStyle w:val="Hyperlink"/>
@@ -1715,7 +1717,7 @@
             <w:noProof/>
             <w:webHidden/>
           </w:rPr>
-          <w:instrText xml:space="preserve"> PAGEREF _Toc431553733 \h </w:instrText>
+          <w:instrText xml:space="preserve"> PAGEREF _Toc431555638 \h </w:instrText>
         </w:r>
         <w:r>
           <w:rPr>
@@ -1735,7 +1737,7 @@
             <w:noProof/>
             <w:webHidden/>
           </w:rPr>
-          <w:t>10</w:t>
+          <w:t>9</w:t>
         </w:r>
         <w:r>
           <w:rPr>
@@ -1758,7 +1760,7 @@
           <w:lang w:eastAsia="nl-NL"/>
         </w:rPr>
       </w:pPr>
-      <w:hyperlink w:anchor="_Toc431553734" w:history="1">
+      <w:hyperlink w:anchor="_Toc431555639" w:history="1">
         <w:r>
           <w:rPr>
             <w:rStyle w:val="Hyperlink"/>
@@ -1786,7 +1788,7 @@
             <w:noProof/>
             <w:webHidden/>
           </w:rPr>
-          <w:instrText xml:space="preserve"> PAGEREF _Toc431553734 \h </w:instrText>
+          <w:instrText xml:space="preserve"> PAGEREF _Toc431555639 \h </w:instrText>
         </w:r>
         <w:r>
           <w:rPr>
@@ -1806,7 +1808,7 @@
             <w:noProof/>
             <w:webHidden/>
           </w:rPr>
-          <w:t>10</w:t>
+          <w:t>9</w:t>
         </w:r>
         <w:r>
           <w:rPr>
@@ -1829,7 +1831,7 @@
           <w:lang w:eastAsia="nl-NL"/>
         </w:rPr>
       </w:pPr>
-      <w:hyperlink w:anchor="_Toc431553735" w:history="1">
+      <w:hyperlink w:anchor="_Toc431555640" w:history="1">
         <w:r>
           <w:rPr>
             <w:rStyle w:val="Hyperlink"/>
@@ -1856,7 +1858,7 @@
             <w:noProof/>
             <w:webHidden/>
           </w:rPr>
-          <w:instrText xml:space="preserve"> PAGEREF _Toc431553735 \h </w:instrText>
+          <w:instrText xml:space="preserve"> PAGEREF _Toc431555640 \h </w:instrText>
         </w:r>
         <w:r>
           <w:rPr>
@@ -1876,7 +1878,7 @@
             <w:noProof/>
             <w:webHidden/>
           </w:rPr>
-          <w:t>10</w:t>
+          <w:t>9</w:t>
         </w:r>
         <w:r>
           <w:rPr>
@@ -1899,7 +1901,7 @@
           <w:lang w:eastAsia="nl-NL"/>
         </w:rPr>
       </w:pPr>
-      <w:hyperlink w:anchor="_Toc431553736" w:history="1">
+      <w:hyperlink w:anchor="_Toc431555641" w:history="1">
         <w:r>
           <w:rPr>
             <w:rStyle w:val="Hyperlink"/>
@@ -1927,7 +1929,7 @@
             <w:noProof/>
             <w:webHidden/>
           </w:rPr>
-          <w:instrText xml:space="preserve"> PAGEREF _Toc431553736 \h </w:instrText>
+          <w:instrText xml:space="preserve"> PAGEREF _Toc431555641 \h </w:instrText>
         </w:r>
         <w:r>
           <w:rPr>
@@ -1947,7 +1949,7 @@
             <w:noProof/>
             <w:webHidden/>
           </w:rPr>
-          <w:t>10</w:t>
+          <w:t>9</w:t>
         </w:r>
         <w:r>
           <w:rPr>
@@ -1970,7 +1972,7 @@
           <w:lang w:eastAsia="nl-NL"/>
         </w:rPr>
       </w:pPr>
-      <w:hyperlink w:anchor="_Toc431553737" w:history="1">
+      <w:hyperlink w:anchor="_Toc431555642" w:history="1">
         <w:r>
           <w:rPr>
             <w:rStyle w:val="Hyperlink"/>
@@ -1998,7 +2000,7 @@
             <w:noProof/>
             <w:webHidden/>
           </w:rPr>
-          <w:instrText xml:space="preserve"> PAGEREF _Toc431553737 \h </w:instrText>
+          <w:instrText xml:space="preserve"> PAGEREF _Toc431555642 \h </w:instrText>
         </w:r>
         <w:r>
           <w:rPr>
@@ -2018,7 +2020,7 @@
             <w:noProof/>
             <w:webHidden/>
           </w:rPr>
-          <w:t>10</w:t>
+          <w:t>9</w:t>
         </w:r>
         <w:r>
           <w:rPr>
@@ -2041,7 +2043,7 @@
           <w:lang w:eastAsia="nl-NL"/>
         </w:rPr>
       </w:pPr>
-      <w:hyperlink w:anchor="_Toc431553738" w:history="1">
+      <w:hyperlink w:anchor="_Toc431555643" w:history="1">
         <w:r>
           <w:rPr>
             <w:rStyle w:val="Hyperlink"/>
@@ -2069,7 +2071,7 @@
             <w:noProof/>
             <w:webHidden/>
           </w:rPr>
-          <w:instrText xml:space="preserve"> PAGEREF _Toc431553738 \h </w:instrText>
+          <w:instrText xml:space="preserve"> PAGEREF _Toc431555643 \h </w:instrText>
         </w:r>
         <w:r>
           <w:rPr>
@@ -2089,7 +2091,7 @@
             <w:noProof/>
             <w:webHidden/>
           </w:rPr>
-          <w:t>10</w:t>
+          <w:t>9</w:t>
         </w:r>
         <w:r>
           <w:rPr>
@@ -2112,7 +2114,7 @@
           <w:lang w:eastAsia="nl-NL"/>
         </w:rPr>
       </w:pPr>
-      <w:hyperlink w:anchor="_Toc431553739" w:history="1">
+      <w:hyperlink w:anchor="_Toc431555644" w:history="1">
         <w:r>
           <w:rPr>
             <w:rStyle w:val="Hyperlink"/>
@@ -2139,7 +2141,7 @@
             <w:noProof/>
             <w:webHidden/>
           </w:rPr>
-          <w:instrText xml:space="preserve"> PAGEREF _Toc431553739 \h </w:instrText>
+          <w:instrText xml:space="preserve"> PAGEREF _Toc431555644 \h </w:instrText>
         </w:r>
         <w:r>
           <w:rPr>
@@ -2159,7 +2161,7 @@
             <w:noProof/>
             <w:webHidden/>
           </w:rPr>
-          <w:t>11</w:t>
+          <w:t>10</w:t>
         </w:r>
         <w:r>
           <w:rPr>
@@ -2182,7 +2184,7 @@
           <w:lang w:eastAsia="nl-NL"/>
         </w:rPr>
       </w:pPr>
-      <w:hyperlink w:anchor="_Toc431553740" w:history="1">
+      <w:hyperlink w:anchor="_Toc431555645" w:history="1">
         <w:r>
           <w:rPr>
             <w:rStyle w:val="Hyperlink"/>
@@ -2209,7 +2211,7 @@
             <w:noProof/>
             <w:webHidden/>
           </w:rPr>
-          <w:instrText xml:space="preserve"> PAGEREF _Toc431553740 \h </w:instrText>
+          <w:instrText xml:space="preserve"> PAGEREF _Toc431555645 \h </w:instrText>
         </w:r>
         <w:r>
           <w:rPr>
@@ -2229,7 +2231,7 @@
             <w:noProof/>
             <w:webHidden/>
           </w:rPr>
-          <w:t>11</w:t>
+          <w:t>10</w:t>
         </w:r>
         <w:r>
           <w:rPr>
@@ -2252,7 +2254,7 @@
           <w:lang w:eastAsia="nl-NL"/>
         </w:rPr>
       </w:pPr>
-      <w:hyperlink w:anchor="_Toc431553741" w:history="1">
+      <w:hyperlink w:anchor="_Toc431555646" w:history="1">
         <w:r>
           <w:rPr>
             <w:rStyle w:val="Hyperlink"/>
@@ -2279,7 +2281,7 @@
             <w:noProof/>
             <w:webHidden/>
           </w:rPr>
-          <w:instrText xml:space="preserve"> PAGEREF _Toc431553741 \h </w:instrText>
+          <w:instrText xml:space="preserve"> PAGEREF _Toc431555646 \h </w:instrText>
         </w:r>
         <w:r>
           <w:rPr>
@@ -2299,7 +2301,7 @@
             <w:noProof/>
             <w:webHidden/>
           </w:rPr>
-          <w:t>11</w:t>
+          <w:t>10</w:t>
         </w:r>
         <w:r>
           <w:rPr>
@@ -2349,23 +2351,23 @@
       <w:pPr>
         <w:pStyle w:val="Kop1"/>
       </w:pPr>
-      <w:bookmarkStart w:id="3" w:name="_Toc431553711"/>
+      <w:bookmarkStart w:id="4" w:name="_Toc431555616"/>
       <w:r>
         <w:lastRenderedPageBreak/>
         <w:t>1 Samenvatting</w:t>
       </w:r>
-      <w:bookmarkEnd w:id="3"/>
+      <w:bookmarkEnd w:id="4"/>
     </w:p>
     <w:p/>
     <w:p>
       <w:pPr>
         <w:pStyle w:val="Kop2"/>
       </w:pPr>
-      <w:bookmarkStart w:id="4" w:name="_Toc431553712"/>
+      <w:bookmarkStart w:id="5" w:name="_Toc431555617"/>
       <w:r>
         <w:t>1.1 Samenvatting voor de klant</w:t>
       </w:r>
-      <w:bookmarkEnd w:id="4"/>
+      <w:bookmarkEnd w:id="5"/>
     </w:p>
     <w:p>
       <w:r>
@@ -2401,14 +2403,14 @@
       <w:pPr>
         <w:pStyle w:val="Kop2"/>
       </w:pPr>
-      <w:bookmarkStart w:id="5" w:name="_Toc431553713"/>
+      <w:bookmarkStart w:id="6" w:name="_Toc431555618"/>
       <w:r>
         <w:t>1.2</w:t>
       </w:r>
       <w:r>
         <w:t xml:space="preserve"> Versiebeheer</w:t>
       </w:r>
-      <w:bookmarkEnd w:id="5"/>
+      <w:bookmarkEnd w:id="6"/>
     </w:p>
     <w:tbl>
       <w:tblPr>
@@ -2740,11 +2742,11 @@
       <w:pPr>
         <w:pStyle w:val="Kop2"/>
       </w:pPr>
-      <w:bookmarkStart w:id="6" w:name="_Toc431553714"/>
+      <w:bookmarkStart w:id="7" w:name="_Toc431555619"/>
       <w:r>
         <w:t>1.3 Verzendlijst</w:t>
       </w:r>
-      <w:bookmarkEnd w:id="6"/>
+      <w:bookmarkEnd w:id="7"/>
     </w:p>
     <w:p>
       <w:r>
@@ -2768,23 +2770,23 @@
         </w:rPr>
         <w:br w:type="page"/>
       </w:r>
-      <w:bookmarkStart w:id="7" w:name="_Toc431553715"/>
+      <w:bookmarkStart w:id="8" w:name="_Toc431555620"/>
       <w:r>
         <w:lastRenderedPageBreak/>
         <w:t>2 Plan van aanpak</w:t>
       </w:r>
-      <w:bookmarkEnd w:id="7"/>
+      <w:bookmarkEnd w:id="8"/>
     </w:p>
     <w:p/>
     <w:p>
       <w:pPr>
         <w:pStyle w:val="Kop2"/>
       </w:pPr>
-      <w:bookmarkStart w:id="8" w:name="_Toc431553716"/>
+      <w:bookmarkStart w:id="9" w:name="_Toc431555621"/>
       <w:r>
         <w:t>2.1 Op te leveren producten</w:t>
       </w:r>
-      <w:bookmarkEnd w:id="8"/>
+      <w:bookmarkEnd w:id="9"/>
     </w:p>
     <w:p>
       <w:r>
@@ -2835,11 +2837,11 @@
       <w:pPr>
         <w:pStyle w:val="Kop2"/>
       </w:pPr>
-      <w:bookmarkStart w:id="9" w:name="_Toc431553717"/>
+      <w:bookmarkStart w:id="10" w:name="_Toc431555622"/>
       <w:r>
         <w:t>2.2 Planning</w:t>
       </w:r>
-      <w:bookmarkEnd w:id="9"/>
+      <w:bookmarkEnd w:id="10"/>
     </w:p>
     <w:p>
       <w:r>
@@ -4105,23 +4107,23 @@
       <w:pPr>
         <w:pStyle w:val="Kop1"/>
       </w:pPr>
-      <w:bookmarkStart w:id="10" w:name="_Toc431553718"/>
+      <w:bookmarkStart w:id="11" w:name="_Toc431555623"/>
       <w:r>
         <w:lastRenderedPageBreak/>
         <w:t>3 Programma van eisen</w:t>
       </w:r>
-      <w:bookmarkEnd w:id="10"/>
+      <w:bookmarkEnd w:id="11"/>
     </w:p>
     <w:p/>
     <w:p>
       <w:pPr>
         <w:pStyle w:val="Kop2"/>
       </w:pPr>
-      <w:bookmarkStart w:id="11" w:name="_Toc431553719"/>
+      <w:bookmarkStart w:id="12" w:name="_Toc431555624"/>
       <w:r>
         <w:t>3.1 Doelstelling</w:t>
       </w:r>
-      <w:bookmarkEnd w:id="11"/>
+      <w:bookmarkEnd w:id="12"/>
     </w:p>
     <w:p>
       <w:r>
@@ -4157,7 +4159,7 @@
       <w:pPr>
         <w:pStyle w:val="Kop2"/>
       </w:pPr>
-      <w:bookmarkStart w:id="12" w:name="_Toc431553720"/>
+      <w:bookmarkStart w:id="13" w:name="_Toc431555625"/>
       <w:r>
         <w:t xml:space="preserve">3.2 Huidige </w:t>
       </w:r>
@@ -4171,7 +4173,7 @@
       <w:r>
         <w:t>ituatie</w:t>
       </w:r>
-      <w:bookmarkEnd w:id="12"/>
+      <w:bookmarkEnd w:id="13"/>
     </w:p>
     <w:p>
       <w:r>
@@ -4189,11 +4191,11 @@
       <w:pPr>
         <w:pStyle w:val="Kop2"/>
       </w:pPr>
-      <w:bookmarkStart w:id="13" w:name="_Toc431553721"/>
+      <w:bookmarkStart w:id="14" w:name="_Toc431555626"/>
       <w:r>
         <w:t>3.3 Reden van verandering/aanpassing</w:t>
       </w:r>
-      <w:bookmarkEnd w:id="13"/>
+      <w:bookmarkEnd w:id="14"/>
     </w:p>
     <w:p>
       <w:r>
@@ -4208,11 +4210,11 @@
       <w:pPr>
         <w:pStyle w:val="Kop2"/>
       </w:pPr>
-      <w:bookmarkStart w:id="14" w:name="_Toc431553722"/>
+      <w:bookmarkStart w:id="15" w:name="_Toc431555627"/>
       <w:r>
         <w:t>3.4 Nieuwe situatie</w:t>
       </w:r>
-      <w:bookmarkEnd w:id="14"/>
+      <w:bookmarkEnd w:id="15"/>
     </w:p>
     <w:p>
       <w:r>
@@ -4224,11 +4226,11 @@
       <w:pPr>
         <w:pStyle w:val="Kop2"/>
       </w:pPr>
-      <w:bookmarkStart w:id="15" w:name="_Toc431553723"/>
+      <w:bookmarkStart w:id="16" w:name="_Toc431555628"/>
       <w:r>
         <w:t>3.5 Functionele eisen gesteld aan de nieuwe situatie</w:t>
       </w:r>
-      <w:bookmarkEnd w:id="15"/>
+      <w:bookmarkEnd w:id="16"/>
     </w:p>
     <w:p>
       <w:pPr>
@@ -4772,7 +4774,7 @@
       <w:r>
         <w:br w:type="page"/>
       </w:r>
-      <w:bookmarkStart w:id="16" w:name="_Toc431553724"/>
+      <w:bookmarkStart w:id="17" w:name="_Toc431555629"/>
       <w:r>
         <w:lastRenderedPageBreak/>
         <w:t>3.6</w:t>
@@ -4780,7 +4782,7 @@
       <w:r>
         <w:t xml:space="preserve"> Systeemeisen gesteld aan de nieuwe situatie</w:t>
       </w:r>
-      <w:bookmarkEnd w:id="16"/>
+      <w:bookmarkEnd w:id="17"/>
     </w:p>
     <w:p>
       <w:r>
@@ -4802,22 +4804,22 @@
         </w:rPr>
         <w:br w:type="page"/>
       </w:r>
-      <w:bookmarkStart w:id="17" w:name="_Toc431553725"/>
+      <w:bookmarkStart w:id="18" w:name="_Toc431555630"/>
       <w:r>
         <w:lastRenderedPageBreak/>
         <w:t>4 Interface</w:t>
       </w:r>
-      <w:bookmarkEnd w:id="17"/>
+      <w:bookmarkEnd w:id="18"/>
     </w:p>
     <w:p>
       <w:pPr>
         <w:pStyle w:val="Kop2"/>
       </w:pPr>
-      <w:bookmarkStart w:id="18" w:name="_Toc431553726"/>
+      <w:bookmarkStart w:id="19" w:name="_Toc431555631"/>
       <w:r>
         <w:t>4.1 Interface</w:t>
       </w:r>
-      <w:bookmarkEnd w:id="18"/>
+      <w:bookmarkEnd w:id="19"/>
     </w:p>
     <w:p>
       <w:r>
@@ -4872,21 +4874,21 @@
       <w:pPr>
         <w:pStyle w:val="Kop2"/>
       </w:pPr>
-      <w:bookmarkStart w:id="19" w:name="_Toc431553727"/>
+      <w:bookmarkStart w:id="20" w:name="_Toc431555632"/>
       <w:r>
         <w:t>4.2 Schema’s</w:t>
       </w:r>
-      <w:bookmarkEnd w:id="19"/>
+      <w:bookmarkEnd w:id="20"/>
     </w:p>
     <w:p>
       <w:pPr>
         <w:pStyle w:val="Kop3"/>
       </w:pPr>
-      <w:bookmarkStart w:id="20" w:name="_Toc431553728"/>
+      <w:bookmarkStart w:id="21" w:name="_Toc431555633"/>
       <w:r>
         <w:t>4.2.1 Sitemap:</w:t>
       </w:r>
-      <w:bookmarkEnd w:id="20"/>
+      <w:bookmarkEnd w:id="21"/>
     </w:p>
     <w:p/>
     <w:p>
@@ -5004,7 +5006,7 @@
           <w:szCs w:val="24"/>
         </w:rPr>
       </w:pPr>
-      <w:bookmarkStart w:id="21" w:name="_Toc431553729"/>
+      <w:bookmarkStart w:id="22" w:name="_Toc431555634"/>
       <w:r>
         <w:rPr>
           <w:rFonts w:cs="Calibri"/>
@@ -5020,7 +5022,7 @@
         </w:rPr>
         <w:t>Wireframe:</w:t>
       </w:r>
-      <w:bookmarkEnd w:id="21"/>
+      <w:bookmarkEnd w:id="22"/>
     </w:p>
     <w:p>
       <w:r>
@@ -5101,7 +5103,7 @@
         </w:rPr>
         <w:br w:type="page"/>
       </w:r>
-      <w:bookmarkStart w:id="22" w:name="_Toc431553730"/>
+      <w:bookmarkStart w:id="23" w:name="_Toc431555635"/>
       <w:r>
         <w:rPr>
           <w:lang w:val="en-US"/>
@@ -5109,7 +5111,7 @@
         <w:lastRenderedPageBreak/>
         <w:t>5 USE Case en Datamodel</w:t>
       </w:r>
-      <w:bookmarkEnd w:id="22"/>
+      <w:bookmarkEnd w:id="23"/>
     </w:p>
     <w:p>
       <w:pPr>
@@ -5118,20 +5120,20 @@
           <w:lang w:val="en-US"/>
         </w:rPr>
       </w:pPr>
-      <w:bookmarkStart w:id="23" w:name="_Toc431553731"/>
+      <w:bookmarkStart w:id="24" w:name="_Toc431555636"/>
       <w:r>
         <w:rPr>
           <w:lang w:val="en-US"/>
         </w:rPr>
         <w:t>5.1 Datamodel</w:t>
       </w:r>
-      <w:bookmarkEnd w:id="23"/>
+      <w:bookmarkEnd w:id="24"/>
     </w:p>
     <w:p>
       <w:pPr>
         <w:pStyle w:val="Kop3"/>
       </w:pPr>
-      <w:bookmarkStart w:id="24" w:name="_Toc431553732"/>
+      <w:bookmarkStart w:id="25" w:name="_Toc431555637"/>
       <w:r>
         <w:t>5.1.1 De U</w:t>
       </w:r>
@@ -5144,7 +5146,7 @@
       <w:r>
         <w:t>Case</w:t>
       </w:r>
-      <w:bookmarkEnd w:id="24"/>
+      <w:bookmarkEnd w:id="25"/>
     </w:p>
     <w:p>
       <w:pPr>
@@ -5154,7 +5156,7 @@
           <w:szCs w:val="24"/>
         </w:rPr>
       </w:pPr>
-      <w:bookmarkStart w:id="25" w:name="_Toc431553733"/>
+      <w:bookmarkStart w:id="26" w:name="_Toc431555638"/>
       <w:r>
         <w:rPr>
           <w:rFonts w:cs="Calibri"/>
@@ -5162,7 +5164,7 @@
         </w:rPr>
         <w:t>5.1.2 Verklaring van de Use Case</w:t>
       </w:r>
-      <w:bookmarkEnd w:id="25"/>
+      <w:bookmarkEnd w:id="26"/>
     </w:p>
     <w:p>
       <w:pPr>
@@ -5172,7 +5174,7 @@
           <w:szCs w:val="24"/>
         </w:rPr>
       </w:pPr>
-      <w:bookmarkStart w:id="26" w:name="_Toc431553734"/>
+      <w:bookmarkStart w:id="27" w:name="_Toc431555639"/>
       <w:r>
         <w:rPr>
           <w:rFonts w:cs="Calibri"/>
@@ -5180,7 +5182,7 @@
         </w:rPr>
         <w:t>5.2.1 De database</w:t>
       </w:r>
-      <w:bookmarkEnd w:id="26"/>
+      <w:bookmarkEnd w:id="27"/>
     </w:p>
     <w:p>
       <w:pPr>
@@ -5408,11 +5410,11 @@
       <w:pPr>
         <w:pStyle w:val="Kop2"/>
       </w:pPr>
-      <w:bookmarkStart w:id="27" w:name="_Toc431553735"/>
+      <w:bookmarkStart w:id="28" w:name="_Toc431555640"/>
       <w:r>
         <w:t>5.2 Use cases</w:t>
       </w:r>
-      <w:bookmarkEnd w:id="27"/>
+      <w:bookmarkEnd w:id="28"/>
     </w:p>
     <w:p>
       <w:pPr>
@@ -5422,7 +5424,7 @@
           <w:szCs w:val="24"/>
         </w:rPr>
       </w:pPr>
-      <w:bookmarkStart w:id="28" w:name="_Toc431553736"/>
+      <w:bookmarkStart w:id="29" w:name="_Toc431555641"/>
       <w:r>
         <w:rPr>
           <w:rFonts w:cs="Calibri"/>
@@ -5430,7 +5432,7 @@
         </w:rPr>
         <w:t>5.2.2 Het ER Model</w:t>
       </w:r>
-      <w:bookmarkEnd w:id="28"/>
+      <w:bookmarkEnd w:id="29"/>
     </w:p>
     <w:p>
       <w:pPr>
@@ -5440,7 +5442,7 @@
           <w:szCs w:val="24"/>
         </w:rPr>
       </w:pPr>
-      <w:bookmarkStart w:id="29" w:name="_Toc431553737"/>
+      <w:bookmarkStart w:id="30" w:name="_Toc431555642"/>
       <w:r>
         <w:rPr>
           <w:rFonts w:cs="Calibri"/>
@@ -5448,7 +5450,7 @@
         </w:rPr>
         <w:t>5.2.3 Inhoud van de database</w:t>
       </w:r>
-      <w:bookmarkEnd w:id="29"/>
+      <w:bookmarkEnd w:id="30"/>
     </w:p>
     <w:p>
       <w:pPr>
@@ -5458,7 +5460,7 @@
           <w:szCs w:val="24"/>
         </w:rPr>
       </w:pPr>
-      <w:bookmarkStart w:id="30" w:name="_Toc431553738"/>
+      <w:bookmarkStart w:id="31" w:name="_Toc431555643"/>
       <w:r>
         <w:rPr>
           <w:rFonts w:cs="Calibri"/>
@@ -5466,7 +5468,7 @@
         </w:rPr>
         <w:t>5.2.4 Beheer en beveiliging van de database</w:t>
       </w:r>
-      <w:bookmarkEnd w:id="30"/>
+      <w:bookmarkEnd w:id="31"/>
     </w:p>
     <w:p>
       <w:pPr>
@@ -5487,22 +5489,22 @@
         </w:rPr>
         <w:br w:type="page"/>
       </w:r>
-      <w:bookmarkStart w:id="31" w:name="_Toc431553739"/>
+      <w:bookmarkStart w:id="32" w:name="_Toc431555644"/>
       <w:r>
         <w:lastRenderedPageBreak/>
         <w:t>6 Slotconclusie</w:t>
       </w:r>
-      <w:bookmarkEnd w:id="31"/>
+      <w:bookmarkEnd w:id="32"/>
     </w:p>
     <w:p>
       <w:pPr>
         <w:pStyle w:val="Kop2"/>
       </w:pPr>
-      <w:bookmarkStart w:id="32" w:name="_Toc431553740"/>
+      <w:bookmarkStart w:id="33" w:name="_Toc431555645"/>
       <w:r>
         <w:t>6.1 Verantwoording</w:t>
       </w:r>
-      <w:bookmarkEnd w:id="32"/>
+      <w:bookmarkEnd w:id="33"/>
       <w:r>
         <w:t xml:space="preserve"> </w:t>
       </w:r>
@@ -5520,21 +5522,18 @@
         <w:t xml:space="preserve"> </w:t>
       </w:r>
       <w:r>
-        <w:t>af te spreken</w:t>
-      </w:r>
-      <w:r>
-        <w:t>. En we gingen GitHub gebruiken.</w:t>
+        <w:t>af te spreken. En we gingen GitHub gebruiken.</w:t>
       </w:r>
     </w:p>
     <w:p>
       <w:pPr>
         <w:pStyle w:val="Kop2"/>
       </w:pPr>
-      <w:bookmarkStart w:id="33" w:name="_Toc431553741"/>
+      <w:bookmarkStart w:id="34" w:name="_Toc431555646"/>
       <w:r>
         <w:t>6.2 Bronvermelding</w:t>
       </w:r>
-      <w:bookmarkEnd w:id="33"/>
+      <w:bookmarkEnd w:id="34"/>
       <w:r>
         <w:t xml:space="preserve"> </w:t>
       </w:r>
@@ -5544,12 +5543,7 @@
         <w:t>Wij hebben</w:t>
       </w:r>
       <w:r>
-        <w:t xml:space="preserve"> de PDF die bij de opdracht werd bijgeleverd </w:t>
-      </w:r>
-      <w:bookmarkStart w:id="34" w:name="_GoBack"/>
-      <w:bookmarkEnd w:id="34"/>
-      <w:r>
-        <w:t>gebruikt voor de informatie om deze opdrachten in te vullen</w:t>
+        <w:t xml:space="preserve"> de PDF die bij de opdracht werd bijgeleverd gebruikt voor de informatie om deze opdrachten in te vullen</w:t>
       </w:r>
     </w:p>
     <w:p/>
@@ -5659,7 +5653,7 @@
         <w:sz w:val="22"/>
         <w:szCs w:val="22"/>
       </w:rPr>
-      <w:t>9</w:t>
+      <w:t>1</w:t>
     </w:r>
     <w:r>
       <w:rPr>

</xml_diff>